<commit_message>
Add design spec again.....
</commit_message>
<xml_diff>
--- a/Circuit Breaker Type-A SW Design Specification.docx
+++ b/Circuit Breaker Type-A SW Design Specification.docx
@@ -3,11 +3,241 @@
 <w:document xmlns:wpc="http://schemas.microsoft.com/office/word/2010/wordprocessingCanvas" xmlns:mc="http://schemas.openxmlformats.org/markup-compatibility/2006" xmlns:o="urn:schemas-microsoft-com:office:office" xmlns:r="http://schemas.openxmlformats.org/officeDocument/2006/relationships" xmlns:m="http://schemas.openxmlformats.org/officeDocument/2006/math" xmlns:v="urn:schemas-microsoft-com:vml" xmlns:wp14="http://schemas.microsoft.com/office/word/2010/wordprocessingDrawing" xmlns:wp="http://schemas.openxmlformats.org/drawingml/2006/wordprocessingDrawing" xmlns:w10="urn:schemas-microsoft-com:office:word" xmlns:w="http://schemas.openxmlformats.org/wordprocessingml/2006/main" xmlns:w14="http://schemas.microsoft.com/office/word/2010/wordml" xmlns:wpg="http://schemas.microsoft.com/office/word/2010/wordprocessingGroup" xmlns:wpi="http://schemas.microsoft.com/office/word/2010/wordprocessingInk" xmlns:wne="http://schemas.microsoft.com/office/word/2006/wordml" xmlns:wps="http://schemas.microsoft.com/office/word/2010/wordprocessingShape" mc:Ignorable="w14 wp14">
   <w:body>
     <w:p>
-      <w:r>
-        <w:rPr>
-          <w:rFonts w:hint="eastAsia"/>
-        </w:rPr>
-        <w:t>dddd</w:t>
+      <w:pPr>
+        <w:pStyle w:val="Title"/>
+        <w:rPr>
+          <w:rFonts w:hint="eastAsia"/>
+        </w:rPr>
+      </w:pPr>
+      <w:r>
+        <w:rPr>
+          <w:rFonts w:hint="eastAsia"/>
+        </w:rPr>
+        <w:t>Circuit Breaker Type-A SW Design Specification</w:t>
+      </w:r>
+    </w:p>
+    <w:p>
+      <w:pPr>
+        <w:rPr>
+          <w:rFonts w:hint="eastAsia"/>
+        </w:rPr>
+      </w:pPr>
+    </w:p>
+    <w:p>
+      <w:pPr>
+        <w:pStyle w:val="Heading1"/>
+        <w:rPr>
+          <w:rFonts w:hint="eastAsia"/>
+        </w:rPr>
+      </w:pPr>
+      <w:proofErr w:type="gramStart"/>
+      <w:r>
+        <w:rPr>
+          <w:rFonts w:hint="eastAsia"/>
+        </w:rPr>
+        <w:t>Modules Design.</w:t>
+      </w:r>
+      <w:proofErr w:type="gramEnd"/>
+    </w:p>
+    <w:p>
+      <w:pPr>
+        <w:pStyle w:val="Heading2"/>
+        <w:rPr>
+          <w:rFonts w:hint="eastAsia"/>
+        </w:rPr>
+      </w:pPr>
+      <w:r>
+        <w:rPr>
+          <w:rFonts w:hint="eastAsia"/>
+        </w:rPr>
+        <w:t>AD Converter Mechanism</w:t>
+      </w:r>
+    </w:p>
+    <w:p>
+      <w:pPr>
+        <w:rPr>
+          <w:rFonts w:hint="eastAsia"/>
+        </w:rPr>
+      </w:pPr>
+      <w:r>
+        <w:rPr>
+          <w:rFonts w:hint="eastAsia"/>
+        </w:rPr>
+        <w:t>Use ADC0, 16-bit single ended, SW trigger mode. No DMA. Enable interrupt.</w:t>
+      </w:r>
+    </w:p>
+    <w:p>
+      <w:pPr>
+        <w:rPr>
+          <w:rFonts w:hint="eastAsia"/>
+        </w:rPr>
+      </w:pPr>
+      <w:r>
+        <w:rPr>
+          <w:rFonts w:hint="eastAsia"/>
+        </w:rPr>
+        <w:t>Use FTM0 as timer, overflow period 500uS. Enable interrupt.</w:t>
+      </w:r>
+    </w:p>
+    <w:p>
+      <w:pPr>
+        <w:rPr>
+          <w:rFonts w:hint="eastAsia"/>
+        </w:rPr>
+      </w:pPr>
+      <w:r>
+        <w:rPr>
+          <w:rFonts w:hint="eastAsia"/>
+        </w:rPr>
+        <w:t xml:space="preserve">When FTM0 ISR triggered, it sends </w:t>
+      </w:r>
+      <w:r>
+        <w:t>notification</w:t>
+      </w:r>
+      <w:r>
+        <w:rPr>
+          <w:rFonts w:hint="eastAsia"/>
+        </w:rPr>
+        <w:t xml:space="preserve"> to task </w:t>
+      </w:r>
+      <w:proofErr w:type="spellStart"/>
+      <w:r>
+        <w:rPr>
+          <w:rFonts w:hint="eastAsia"/>
+        </w:rPr>
+        <w:t>vADC</w:t>
+      </w:r>
+      <w:proofErr w:type="spellEnd"/>
+      <w:r>
+        <w:rPr>
+          <w:rFonts w:hint="eastAsia"/>
+        </w:rPr>
+        <w:t xml:space="preserve">, </w:t>
+      </w:r>
+      <w:proofErr w:type="spellStart"/>
+      <w:r>
+        <w:rPr>
+          <w:rFonts w:hint="eastAsia"/>
+        </w:rPr>
+        <w:t>vADC</w:t>
+      </w:r>
+      <w:proofErr w:type="spellEnd"/>
+      <w:r>
+        <w:rPr>
+          <w:rFonts w:hint="eastAsia"/>
+        </w:rPr>
+        <w:t xml:space="preserve"> then trigger AD conversion on 1</w:t>
+      </w:r>
+      <w:r>
+        <w:rPr>
+          <w:rFonts w:hint="eastAsia"/>
+          <w:vertAlign w:val="superscript"/>
+        </w:rPr>
+        <w:t>st</w:t>
+      </w:r>
+      <w:r>
+        <w:rPr>
+          <w:rFonts w:hint="eastAsia"/>
+        </w:rPr>
+        <w:t xml:space="preserve"> channel and wait for the notification of AD conversion complete.</w:t>
+      </w:r>
+    </w:p>
+    <w:p>
+      <w:pPr>
+        <w:rPr>
+          <w:rFonts w:hint="eastAsia"/>
+        </w:rPr>
+      </w:pPr>
+      <w:r>
+        <w:rPr>
+          <w:rFonts w:hint="eastAsia"/>
+        </w:rPr>
+        <w:t>When 1</w:t>
+      </w:r>
+      <w:r>
+        <w:rPr>
+          <w:rFonts w:hint="eastAsia"/>
+          <w:vertAlign w:val="superscript"/>
+        </w:rPr>
+        <w:t>st</w:t>
+      </w:r>
+      <w:r>
+        <w:rPr>
+          <w:rFonts w:hint="eastAsia"/>
+        </w:rPr>
+        <w:t xml:space="preserve"> channel AD conversion completed, ISR triggered and send notification to </w:t>
+      </w:r>
+      <w:proofErr w:type="spellStart"/>
+      <w:r>
+        <w:rPr>
+          <w:rFonts w:hint="eastAsia"/>
+        </w:rPr>
+        <w:t>vADC</w:t>
+      </w:r>
+      <w:proofErr w:type="spellEnd"/>
+      <w:r>
+        <w:rPr>
+          <w:rFonts w:hint="eastAsia"/>
+        </w:rPr>
+        <w:t>.</w:t>
+      </w:r>
+    </w:p>
+    <w:p>
+      <w:pPr>
+        <w:rPr>
+          <w:rFonts w:hint="eastAsia"/>
+        </w:rPr>
+      </w:pPr>
+      <w:proofErr w:type="spellStart"/>
+      <w:proofErr w:type="gramStart"/>
+      <w:r>
+        <w:rPr>
+          <w:rFonts w:hint="eastAsia"/>
+        </w:rPr>
+        <w:t>vADC</w:t>
+      </w:r>
+      <w:proofErr w:type="spellEnd"/>
+      <w:proofErr w:type="gramEnd"/>
+      <w:r>
+        <w:rPr>
+          <w:rFonts w:hint="eastAsia"/>
+        </w:rPr>
+        <w:t xml:space="preserve"> then get the result and starts AD conversion on 2</w:t>
+      </w:r>
+      <w:r>
+        <w:rPr>
+          <w:rFonts w:hint="eastAsia"/>
+          <w:vertAlign w:val="superscript"/>
+        </w:rPr>
+        <w:t>nd</w:t>
+      </w:r>
+      <w:r>
+        <w:rPr>
+          <w:rFonts w:hint="eastAsia"/>
+        </w:rPr>
+        <w:t xml:space="preserve"> channel, and so on.</w:t>
+      </w:r>
+    </w:p>
+    <w:p>
+      <w:r>
+        <w:rPr>
+          <w:rFonts w:hint="eastAsia"/>
+        </w:rPr>
+        <w:t xml:space="preserve">When all 3 channels are measured, task </w:t>
+      </w:r>
+      <w:proofErr w:type="spellStart"/>
+      <w:r>
+        <w:rPr>
+          <w:rFonts w:hint="eastAsia"/>
+        </w:rPr>
+        <w:t>vADC</w:t>
+      </w:r>
+      <w:proofErr w:type="spellEnd"/>
+      <w:r>
+        <w:rPr>
+          <w:rFonts w:hint="eastAsia"/>
+        </w:rPr>
+        <w:t xml:space="preserve"> stored 3-phase AD results to buffer for further use.</w:t>
       </w:r>
     </w:p>
     <w:sectPr>
@@ -18,6 +248,115 @@
     </w:sectPr>
   </w:body>
 </w:document>
+</file>
+
+<file path=word/numbering.xml><?xml version="1.0" encoding="utf-8"?>
+<w:numbering xmlns:wpc="http://schemas.microsoft.com/office/word/2010/wordprocessingCanvas" xmlns:mc="http://schemas.openxmlformats.org/markup-compatibility/2006" xmlns:o="urn:schemas-microsoft-com:office:office" xmlns:r="http://schemas.openxmlformats.org/officeDocument/2006/relationships" xmlns:m="http://schemas.openxmlformats.org/officeDocument/2006/math" xmlns:v="urn:schemas-microsoft-com:vml" xmlns:wp14="http://schemas.microsoft.com/office/word/2010/wordprocessingDrawing" xmlns:wp="http://schemas.openxmlformats.org/drawingml/2006/wordprocessingDrawing" xmlns:w10="urn:schemas-microsoft-com:office:word" xmlns:w="http://schemas.openxmlformats.org/wordprocessingml/2006/main" xmlns:w14="http://schemas.microsoft.com/office/word/2010/wordml" xmlns:wpg="http://schemas.microsoft.com/office/word/2010/wordprocessingGroup" xmlns:wpi="http://schemas.microsoft.com/office/word/2010/wordprocessingInk" xmlns:wne="http://schemas.microsoft.com/office/word/2006/wordml" xmlns:wps="http://schemas.microsoft.com/office/word/2010/wordprocessingShape" mc:Ignorable="w14 wp14">
+  <w:abstractNum w:abstractNumId="0">
+    <w:nsid w:val="54451399"/>
+    <w:multiLevelType w:val="multilevel"/>
+    <w:tmpl w:val="04090025"/>
+    <w:lvl w:ilvl="0">
+      <w:start w:val="1"/>
+      <w:numFmt w:val="decimal"/>
+      <w:pStyle w:val="Heading1"/>
+      <w:lvlText w:val="%1"/>
+      <w:lvlJc w:val="left"/>
+      <w:pPr>
+        <w:ind w:left="432" w:hanging="432"/>
+      </w:pPr>
+    </w:lvl>
+    <w:lvl w:ilvl="1">
+      <w:start w:val="1"/>
+      <w:numFmt w:val="decimal"/>
+      <w:pStyle w:val="Heading2"/>
+      <w:lvlText w:val="%1.%2"/>
+      <w:lvlJc w:val="left"/>
+      <w:pPr>
+        <w:ind w:left="576" w:hanging="576"/>
+      </w:pPr>
+    </w:lvl>
+    <w:lvl w:ilvl="2">
+      <w:start w:val="1"/>
+      <w:numFmt w:val="decimal"/>
+      <w:pStyle w:val="Heading3"/>
+      <w:lvlText w:val="%1.%2.%3"/>
+      <w:lvlJc w:val="left"/>
+      <w:pPr>
+        <w:ind w:left="720" w:hanging="720"/>
+      </w:pPr>
+    </w:lvl>
+    <w:lvl w:ilvl="3">
+      <w:start w:val="1"/>
+      <w:numFmt w:val="decimal"/>
+      <w:pStyle w:val="Heading4"/>
+      <w:lvlText w:val="%1.%2.%3.%4"/>
+      <w:lvlJc w:val="left"/>
+      <w:pPr>
+        <w:ind w:left="864" w:hanging="864"/>
+      </w:pPr>
+    </w:lvl>
+    <w:lvl w:ilvl="4">
+      <w:start w:val="1"/>
+      <w:numFmt w:val="decimal"/>
+      <w:pStyle w:val="Heading5"/>
+      <w:lvlText w:val="%1.%2.%3.%4.%5"/>
+      <w:lvlJc w:val="left"/>
+      <w:pPr>
+        <w:ind w:left="1008" w:hanging="1008"/>
+      </w:pPr>
+    </w:lvl>
+    <w:lvl w:ilvl="5">
+      <w:start w:val="1"/>
+      <w:numFmt w:val="decimal"/>
+      <w:pStyle w:val="Heading6"/>
+      <w:lvlText w:val="%1.%2.%3.%4.%5.%6"/>
+      <w:lvlJc w:val="left"/>
+      <w:pPr>
+        <w:ind w:left="1152" w:hanging="1152"/>
+      </w:pPr>
+    </w:lvl>
+    <w:lvl w:ilvl="6">
+      <w:start w:val="1"/>
+      <w:numFmt w:val="decimal"/>
+      <w:pStyle w:val="Heading7"/>
+      <w:lvlText w:val="%1.%2.%3.%4.%5.%6.%7"/>
+      <w:lvlJc w:val="left"/>
+      <w:pPr>
+        <w:ind w:left="1296" w:hanging="1296"/>
+      </w:pPr>
+    </w:lvl>
+    <w:lvl w:ilvl="7">
+      <w:start w:val="1"/>
+      <w:numFmt w:val="decimal"/>
+      <w:pStyle w:val="Heading8"/>
+      <w:lvlText w:val="%1.%2.%3.%4.%5.%6.%7.%8"/>
+      <w:lvlJc w:val="left"/>
+      <w:pPr>
+        <w:ind w:left="1440" w:hanging="1440"/>
+      </w:pPr>
+    </w:lvl>
+    <w:lvl w:ilvl="8">
+      <w:start w:val="1"/>
+      <w:numFmt w:val="decimal"/>
+      <w:pStyle w:val="Heading9"/>
+      <w:lvlText w:val="%1.%2.%3.%4.%5.%6.%7.%8.%9"/>
+      <w:lvlJc w:val="left"/>
+      <w:pPr>
+        <w:ind w:left="1584" w:hanging="1584"/>
+      </w:pPr>
+    </w:lvl>
+  </w:abstractNum>
+  <w:num w:numId="1">
+    <w:abstractNumId w:val="0"/>
+  </w:num>
+  <w:num w:numId="2">
+    <w:abstractNumId w:val="0"/>
+  </w:num>
+  <w:num w:numId="3">
+    <w:abstractNumId w:val="0"/>
+  </w:num>
+</w:numbering>
 </file>
 
 <file path=word/styles.xml><?xml version="1.0" encoding="utf-8"?>
@@ -181,6 +520,246 @@
       <w:jc w:val="both"/>
     </w:pPr>
   </w:style>
+  <w:style w:type="paragraph" w:styleId="Heading1">
+    <w:name w:val="heading 1"/>
+    <w:basedOn w:val="Normal"/>
+    <w:next w:val="Normal"/>
+    <w:link w:val="Heading1Char"/>
+    <w:uiPriority w:val="9"/>
+    <w:qFormat/>
+    <w:rsid w:val="003B2FD2"/>
+    <w:pPr>
+      <w:keepNext/>
+      <w:keepLines/>
+      <w:numPr>
+        <w:numId w:val="1"/>
+      </w:numPr>
+      <w:spacing w:before="340" w:after="330" w:line="578" w:lineRule="auto"/>
+      <w:outlineLvl w:val="0"/>
+    </w:pPr>
+    <w:rPr>
+      <w:b/>
+      <w:bCs/>
+      <w:kern w:val="44"/>
+      <w:sz w:val="44"/>
+      <w:szCs w:val="44"/>
+    </w:rPr>
+  </w:style>
+  <w:style w:type="paragraph" w:styleId="Heading2">
+    <w:name w:val="heading 2"/>
+    <w:basedOn w:val="Normal"/>
+    <w:next w:val="Normal"/>
+    <w:link w:val="Heading2Char"/>
+    <w:uiPriority w:val="9"/>
+    <w:unhideWhenUsed/>
+    <w:qFormat/>
+    <w:rsid w:val="003B2FD2"/>
+    <w:pPr>
+      <w:keepNext/>
+      <w:keepLines/>
+      <w:numPr>
+        <w:ilvl w:val="1"/>
+        <w:numId w:val="1"/>
+      </w:numPr>
+      <w:spacing w:before="260" w:after="260" w:line="416" w:lineRule="auto"/>
+      <w:outlineLvl w:val="1"/>
+    </w:pPr>
+    <w:rPr>
+      <w:rFonts w:asciiTheme="majorHAnsi" w:eastAsiaTheme="majorEastAsia" w:hAnsiTheme="majorHAnsi" w:cstheme="majorBidi"/>
+      <w:b/>
+      <w:bCs/>
+      <w:sz w:val="32"/>
+      <w:szCs w:val="32"/>
+    </w:rPr>
+  </w:style>
+  <w:style w:type="paragraph" w:styleId="Heading3">
+    <w:name w:val="heading 3"/>
+    <w:basedOn w:val="Normal"/>
+    <w:next w:val="Normal"/>
+    <w:link w:val="Heading3Char"/>
+    <w:uiPriority w:val="9"/>
+    <w:semiHidden/>
+    <w:unhideWhenUsed/>
+    <w:qFormat/>
+    <w:rsid w:val="003B2FD2"/>
+    <w:pPr>
+      <w:keepNext/>
+      <w:keepLines/>
+      <w:numPr>
+        <w:ilvl w:val="2"/>
+        <w:numId w:val="1"/>
+      </w:numPr>
+      <w:spacing w:before="260" w:after="260" w:line="416" w:lineRule="auto"/>
+      <w:outlineLvl w:val="2"/>
+    </w:pPr>
+    <w:rPr>
+      <w:b/>
+      <w:bCs/>
+      <w:sz w:val="32"/>
+      <w:szCs w:val="32"/>
+    </w:rPr>
+  </w:style>
+  <w:style w:type="paragraph" w:styleId="Heading4">
+    <w:name w:val="heading 4"/>
+    <w:basedOn w:val="Normal"/>
+    <w:next w:val="Normal"/>
+    <w:link w:val="Heading4Char"/>
+    <w:uiPriority w:val="9"/>
+    <w:semiHidden/>
+    <w:unhideWhenUsed/>
+    <w:qFormat/>
+    <w:rsid w:val="003B2FD2"/>
+    <w:pPr>
+      <w:keepNext/>
+      <w:keepLines/>
+      <w:numPr>
+        <w:ilvl w:val="3"/>
+        <w:numId w:val="1"/>
+      </w:numPr>
+      <w:spacing w:before="280" w:after="290" w:line="376" w:lineRule="auto"/>
+      <w:outlineLvl w:val="3"/>
+    </w:pPr>
+    <w:rPr>
+      <w:rFonts w:asciiTheme="majorHAnsi" w:eastAsiaTheme="majorEastAsia" w:hAnsiTheme="majorHAnsi" w:cstheme="majorBidi"/>
+      <w:b/>
+      <w:bCs/>
+      <w:sz w:val="28"/>
+      <w:szCs w:val="28"/>
+    </w:rPr>
+  </w:style>
+  <w:style w:type="paragraph" w:styleId="Heading5">
+    <w:name w:val="heading 5"/>
+    <w:basedOn w:val="Normal"/>
+    <w:next w:val="Normal"/>
+    <w:link w:val="Heading5Char"/>
+    <w:uiPriority w:val="9"/>
+    <w:semiHidden/>
+    <w:unhideWhenUsed/>
+    <w:qFormat/>
+    <w:rsid w:val="003B2FD2"/>
+    <w:pPr>
+      <w:keepNext/>
+      <w:keepLines/>
+      <w:numPr>
+        <w:ilvl w:val="4"/>
+        <w:numId w:val="1"/>
+      </w:numPr>
+      <w:spacing w:before="280" w:after="290" w:line="376" w:lineRule="auto"/>
+      <w:outlineLvl w:val="4"/>
+    </w:pPr>
+    <w:rPr>
+      <w:b/>
+      <w:bCs/>
+      <w:sz w:val="28"/>
+      <w:szCs w:val="28"/>
+    </w:rPr>
+  </w:style>
+  <w:style w:type="paragraph" w:styleId="Heading6">
+    <w:name w:val="heading 6"/>
+    <w:basedOn w:val="Normal"/>
+    <w:next w:val="Normal"/>
+    <w:link w:val="Heading6Char"/>
+    <w:uiPriority w:val="9"/>
+    <w:semiHidden/>
+    <w:unhideWhenUsed/>
+    <w:qFormat/>
+    <w:rsid w:val="003B2FD2"/>
+    <w:pPr>
+      <w:keepNext/>
+      <w:keepLines/>
+      <w:numPr>
+        <w:ilvl w:val="5"/>
+        <w:numId w:val="1"/>
+      </w:numPr>
+      <w:spacing w:before="240" w:after="64" w:line="320" w:lineRule="auto"/>
+      <w:outlineLvl w:val="5"/>
+    </w:pPr>
+    <w:rPr>
+      <w:rFonts w:asciiTheme="majorHAnsi" w:eastAsiaTheme="majorEastAsia" w:hAnsiTheme="majorHAnsi" w:cstheme="majorBidi"/>
+      <w:b/>
+      <w:bCs/>
+      <w:sz w:val="24"/>
+      <w:szCs w:val="24"/>
+    </w:rPr>
+  </w:style>
+  <w:style w:type="paragraph" w:styleId="Heading7">
+    <w:name w:val="heading 7"/>
+    <w:basedOn w:val="Normal"/>
+    <w:next w:val="Normal"/>
+    <w:link w:val="Heading7Char"/>
+    <w:uiPriority w:val="9"/>
+    <w:semiHidden/>
+    <w:unhideWhenUsed/>
+    <w:qFormat/>
+    <w:rsid w:val="003B2FD2"/>
+    <w:pPr>
+      <w:keepNext/>
+      <w:keepLines/>
+      <w:numPr>
+        <w:ilvl w:val="6"/>
+        <w:numId w:val="1"/>
+      </w:numPr>
+      <w:spacing w:before="240" w:after="64" w:line="320" w:lineRule="auto"/>
+      <w:outlineLvl w:val="6"/>
+    </w:pPr>
+    <w:rPr>
+      <w:b/>
+      <w:bCs/>
+      <w:sz w:val="24"/>
+      <w:szCs w:val="24"/>
+    </w:rPr>
+  </w:style>
+  <w:style w:type="paragraph" w:styleId="Heading8">
+    <w:name w:val="heading 8"/>
+    <w:basedOn w:val="Normal"/>
+    <w:next w:val="Normal"/>
+    <w:link w:val="Heading8Char"/>
+    <w:uiPriority w:val="9"/>
+    <w:semiHidden/>
+    <w:unhideWhenUsed/>
+    <w:qFormat/>
+    <w:rsid w:val="003B2FD2"/>
+    <w:pPr>
+      <w:keepNext/>
+      <w:keepLines/>
+      <w:numPr>
+        <w:ilvl w:val="7"/>
+        <w:numId w:val="1"/>
+      </w:numPr>
+      <w:spacing w:before="240" w:after="64" w:line="320" w:lineRule="auto"/>
+      <w:outlineLvl w:val="7"/>
+    </w:pPr>
+    <w:rPr>
+      <w:rFonts w:asciiTheme="majorHAnsi" w:eastAsiaTheme="majorEastAsia" w:hAnsiTheme="majorHAnsi" w:cstheme="majorBidi"/>
+      <w:sz w:val="24"/>
+      <w:szCs w:val="24"/>
+    </w:rPr>
+  </w:style>
+  <w:style w:type="paragraph" w:styleId="Heading9">
+    <w:name w:val="heading 9"/>
+    <w:basedOn w:val="Normal"/>
+    <w:next w:val="Normal"/>
+    <w:link w:val="Heading9Char"/>
+    <w:uiPriority w:val="9"/>
+    <w:semiHidden/>
+    <w:unhideWhenUsed/>
+    <w:qFormat/>
+    <w:rsid w:val="003B2FD2"/>
+    <w:pPr>
+      <w:keepNext/>
+      <w:keepLines/>
+      <w:numPr>
+        <w:ilvl w:val="8"/>
+        <w:numId w:val="1"/>
+      </w:numPr>
+      <w:spacing w:before="240" w:after="64" w:line="320" w:lineRule="auto"/>
+      <w:outlineLvl w:val="8"/>
+    </w:pPr>
+    <w:rPr>
+      <w:rFonts w:asciiTheme="majorHAnsi" w:eastAsiaTheme="majorEastAsia" w:hAnsiTheme="majorHAnsi" w:cstheme="majorBidi"/>
+      <w:szCs w:val="21"/>
+    </w:rPr>
+  </w:style>
   <w:style w:type="character" w:default="1" w:styleId="DefaultParagraphFont">
     <w:name w:val="Default Paragraph Font"/>
     <w:uiPriority w:val="1"/>
@@ -207,6 +786,166 @@
     <w:uiPriority w:val="99"/>
     <w:semiHidden/>
     <w:unhideWhenUsed/>
+  </w:style>
+  <w:style w:type="paragraph" w:styleId="Title">
+    <w:name w:val="Title"/>
+    <w:basedOn w:val="Normal"/>
+    <w:next w:val="Normal"/>
+    <w:link w:val="TitleChar"/>
+    <w:uiPriority w:val="10"/>
+    <w:qFormat/>
+    <w:rsid w:val="003B2FD2"/>
+    <w:pPr>
+      <w:spacing w:before="240" w:after="60"/>
+      <w:jc w:val="center"/>
+      <w:outlineLvl w:val="0"/>
+    </w:pPr>
+    <w:rPr>
+      <w:rFonts w:asciiTheme="majorHAnsi" w:eastAsia="宋体" w:hAnsiTheme="majorHAnsi" w:cstheme="majorBidi"/>
+      <w:b/>
+      <w:bCs/>
+      <w:sz w:val="32"/>
+      <w:szCs w:val="32"/>
+    </w:rPr>
+  </w:style>
+  <w:style w:type="character" w:customStyle="1" w:styleId="TitleChar">
+    <w:name w:val="Title Char"/>
+    <w:basedOn w:val="DefaultParagraphFont"/>
+    <w:link w:val="Title"/>
+    <w:uiPriority w:val="10"/>
+    <w:rsid w:val="003B2FD2"/>
+    <w:rPr>
+      <w:rFonts w:asciiTheme="majorHAnsi" w:eastAsia="宋体" w:hAnsiTheme="majorHAnsi" w:cstheme="majorBidi"/>
+      <w:b/>
+      <w:bCs/>
+      <w:sz w:val="32"/>
+      <w:szCs w:val="32"/>
+    </w:rPr>
+  </w:style>
+  <w:style w:type="character" w:customStyle="1" w:styleId="Heading1Char">
+    <w:name w:val="Heading 1 Char"/>
+    <w:basedOn w:val="DefaultParagraphFont"/>
+    <w:link w:val="Heading1"/>
+    <w:uiPriority w:val="9"/>
+    <w:rsid w:val="003B2FD2"/>
+    <w:rPr>
+      <w:b/>
+      <w:bCs/>
+      <w:kern w:val="44"/>
+      <w:sz w:val="44"/>
+      <w:szCs w:val="44"/>
+    </w:rPr>
+  </w:style>
+  <w:style w:type="character" w:customStyle="1" w:styleId="Heading2Char">
+    <w:name w:val="Heading 2 Char"/>
+    <w:basedOn w:val="DefaultParagraphFont"/>
+    <w:link w:val="Heading2"/>
+    <w:uiPriority w:val="9"/>
+    <w:rsid w:val="003B2FD2"/>
+    <w:rPr>
+      <w:rFonts w:asciiTheme="majorHAnsi" w:eastAsiaTheme="majorEastAsia" w:hAnsiTheme="majorHAnsi" w:cstheme="majorBidi"/>
+      <w:b/>
+      <w:bCs/>
+      <w:sz w:val="32"/>
+      <w:szCs w:val="32"/>
+    </w:rPr>
+  </w:style>
+  <w:style w:type="character" w:customStyle="1" w:styleId="Heading3Char">
+    <w:name w:val="Heading 3 Char"/>
+    <w:basedOn w:val="DefaultParagraphFont"/>
+    <w:link w:val="Heading3"/>
+    <w:uiPriority w:val="9"/>
+    <w:semiHidden/>
+    <w:rsid w:val="003B2FD2"/>
+    <w:rPr>
+      <w:b/>
+      <w:bCs/>
+      <w:sz w:val="32"/>
+      <w:szCs w:val="32"/>
+    </w:rPr>
+  </w:style>
+  <w:style w:type="character" w:customStyle="1" w:styleId="Heading4Char">
+    <w:name w:val="Heading 4 Char"/>
+    <w:basedOn w:val="DefaultParagraphFont"/>
+    <w:link w:val="Heading4"/>
+    <w:uiPriority w:val="9"/>
+    <w:semiHidden/>
+    <w:rsid w:val="003B2FD2"/>
+    <w:rPr>
+      <w:rFonts w:asciiTheme="majorHAnsi" w:eastAsiaTheme="majorEastAsia" w:hAnsiTheme="majorHAnsi" w:cstheme="majorBidi"/>
+      <w:b/>
+      <w:bCs/>
+      <w:sz w:val="28"/>
+      <w:szCs w:val="28"/>
+    </w:rPr>
+  </w:style>
+  <w:style w:type="character" w:customStyle="1" w:styleId="Heading5Char">
+    <w:name w:val="Heading 5 Char"/>
+    <w:basedOn w:val="DefaultParagraphFont"/>
+    <w:link w:val="Heading5"/>
+    <w:uiPriority w:val="9"/>
+    <w:semiHidden/>
+    <w:rsid w:val="003B2FD2"/>
+    <w:rPr>
+      <w:b/>
+      <w:bCs/>
+      <w:sz w:val="28"/>
+      <w:szCs w:val="28"/>
+    </w:rPr>
+  </w:style>
+  <w:style w:type="character" w:customStyle="1" w:styleId="Heading6Char">
+    <w:name w:val="Heading 6 Char"/>
+    <w:basedOn w:val="DefaultParagraphFont"/>
+    <w:link w:val="Heading6"/>
+    <w:uiPriority w:val="9"/>
+    <w:semiHidden/>
+    <w:rsid w:val="003B2FD2"/>
+    <w:rPr>
+      <w:rFonts w:asciiTheme="majorHAnsi" w:eastAsiaTheme="majorEastAsia" w:hAnsiTheme="majorHAnsi" w:cstheme="majorBidi"/>
+      <w:b/>
+      <w:bCs/>
+      <w:sz w:val="24"/>
+      <w:szCs w:val="24"/>
+    </w:rPr>
+  </w:style>
+  <w:style w:type="character" w:customStyle="1" w:styleId="Heading7Char">
+    <w:name w:val="Heading 7 Char"/>
+    <w:basedOn w:val="DefaultParagraphFont"/>
+    <w:link w:val="Heading7"/>
+    <w:uiPriority w:val="9"/>
+    <w:semiHidden/>
+    <w:rsid w:val="003B2FD2"/>
+    <w:rPr>
+      <w:b/>
+      <w:bCs/>
+      <w:sz w:val="24"/>
+      <w:szCs w:val="24"/>
+    </w:rPr>
+  </w:style>
+  <w:style w:type="character" w:customStyle="1" w:styleId="Heading8Char">
+    <w:name w:val="Heading 8 Char"/>
+    <w:basedOn w:val="DefaultParagraphFont"/>
+    <w:link w:val="Heading8"/>
+    <w:uiPriority w:val="9"/>
+    <w:semiHidden/>
+    <w:rsid w:val="003B2FD2"/>
+    <w:rPr>
+      <w:rFonts w:asciiTheme="majorHAnsi" w:eastAsiaTheme="majorEastAsia" w:hAnsiTheme="majorHAnsi" w:cstheme="majorBidi"/>
+      <w:sz w:val="24"/>
+      <w:szCs w:val="24"/>
+    </w:rPr>
+  </w:style>
+  <w:style w:type="character" w:customStyle="1" w:styleId="Heading9Char">
+    <w:name w:val="Heading 9 Char"/>
+    <w:basedOn w:val="DefaultParagraphFont"/>
+    <w:link w:val="Heading9"/>
+    <w:uiPriority w:val="9"/>
+    <w:semiHidden/>
+    <w:rsid w:val="003B2FD2"/>
+    <w:rPr>
+      <w:rFonts w:asciiTheme="majorHAnsi" w:eastAsiaTheme="majorEastAsia" w:hAnsiTheme="majorHAnsi" w:cstheme="majorBidi"/>
+      <w:szCs w:val="21"/>
+    </w:rPr>
   </w:style>
 </w:styles>
 </file>
@@ -372,6 +1111,246 @@
       <w:jc w:val="both"/>
     </w:pPr>
   </w:style>
+  <w:style w:type="paragraph" w:styleId="Heading1">
+    <w:name w:val="heading 1"/>
+    <w:basedOn w:val="Normal"/>
+    <w:next w:val="Normal"/>
+    <w:link w:val="Heading1Char"/>
+    <w:uiPriority w:val="9"/>
+    <w:qFormat/>
+    <w:rsid w:val="003B2FD2"/>
+    <w:pPr>
+      <w:keepNext/>
+      <w:keepLines/>
+      <w:numPr>
+        <w:numId w:val="1"/>
+      </w:numPr>
+      <w:spacing w:before="340" w:after="330" w:line="578" w:lineRule="auto"/>
+      <w:outlineLvl w:val="0"/>
+    </w:pPr>
+    <w:rPr>
+      <w:b/>
+      <w:bCs/>
+      <w:kern w:val="44"/>
+      <w:sz w:val="44"/>
+      <w:szCs w:val="44"/>
+    </w:rPr>
+  </w:style>
+  <w:style w:type="paragraph" w:styleId="Heading2">
+    <w:name w:val="heading 2"/>
+    <w:basedOn w:val="Normal"/>
+    <w:next w:val="Normal"/>
+    <w:link w:val="Heading2Char"/>
+    <w:uiPriority w:val="9"/>
+    <w:unhideWhenUsed/>
+    <w:qFormat/>
+    <w:rsid w:val="003B2FD2"/>
+    <w:pPr>
+      <w:keepNext/>
+      <w:keepLines/>
+      <w:numPr>
+        <w:ilvl w:val="1"/>
+        <w:numId w:val="1"/>
+      </w:numPr>
+      <w:spacing w:before="260" w:after="260" w:line="416" w:lineRule="auto"/>
+      <w:outlineLvl w:val="1"/>
+    </w:pPr>
+    <w:rPr>
+      <w:rFonts w:asciiTheme="majorHAnsi" w:eastAsiaTheme="majorEastAsia" w:hAnsiTheme="majorHAnsi" w:cstheme="majorBidi"/>
+      <w:b/>
+      <w:bCs/>
+      <w:sz w:val="32"/>
+      <w:szCs w:val="32"/>
+    </w:rPr>
+  </w:style>
+  <w:style w:type="paragraph" w:styleId="Heading3">
+    <w:name w:val="heading 3"/>
+    <w:basedOn w:val="Normal"/>
+    <w:next w:val="Normal"/>
+    <w:link w:val="Heading3Char"/>
+    <w:uiPriority w:val="9"/>
+    <w:semiHidden/>
+    <w:unhideWhenUsed/>
+    <w:qFormat/>
+    <w:rsid w:val="003B2FD2"/>
+    <w:pPr>
+      <w:keepNext/>
+      <w:keepLines/>
+      <w:numPr>
+        <w:ilvl w:val="2"/>
+        <w:numId w:val="1"/>
+      </w:numPr>
+      <w:spacing w:before="260" w:after="260" w:line="416" w:lineRule="auto"/>
+      <w:outlineLvl w:val="2"/>
+    </w:pPr>
+    <w:rPr>
+      <w:b/>
+      <w:bCs/>
+      <w:sz w:val="32"/>
+      <w:szCs w:val="32"/>
+    </w:rPr>
+  </w:style>
+  <w:style w:type="paragraph" w:styleId="Heading4">
+    <w:name w:val="heading 4"/>
+    <w:basedOn w:val="Normal"/>
+    <w:next w:val="Normal"/>
+    <w:link w:val="Heading4Char"/>
+    <w:uiPriority w:val="9"/>
+    <w:semiHidden/>
+    <w:unhideWhenUsed/>
+    <w:qFormat/>
+    <w:rsid w:val="003B2FD2"/>
+    <w:pPr>
+      <w:keepNext/>
+      <w:keepLines/>
+      <w:numPr>
+        <w:ilvl w:val="3"/>
+        <w:numId w:val="1"/>
+      </w:numPr>
+      <w:spacing w:before="280" w:after="290" w:line="376" w:lineRule="auto"/>
+      <w:outlineLvl w:val="3"/>
+    </w:pPr>
+    <w:rPr>
+      <w:rFonts w:asciiTheme="majorHAnsi" w:eastAsiaTheme="majorEastAsia" w:hAnsiTheme="majorHAnsi" w:cstheme="majorBidi"/>
+      <w:b/>
+      <w:bCs/>
+      <w:sz w:val="28"/>
+      <w:szCs w:val="28"/>
+    </w:rPr>
+  </w:style>
+  <w:style w:type="paragraph" w:styleId="Heading5">
+    <w:name w:val="heading 5"/>
+    <w:basedOn w:val="Normal"/>
+    <w:next w:val="Normal"/>
+    <w:link w:val="Heading5Char"/>
+    <w:uiPriority w:val="9"/>
+    <w:semiHidden/>
+    <w:unhideWhenUsed/>
+    <w:qFormat/>
+    <w:rsid w:val="003B2FD2"/>
+    <w:pPr>
+      <w:keepNext/>
+      <w:keepLines/>
+      <w:numPr>
+        <w:ilvl w:val="4"/>
+        <w:numId w:val="1"/>
+      </w:numPr>
+      <w:spacing w:before="280" w:after="290" w:line="376" w:lineRule="auto"/>
+      <w:outlineLvl w:val="4"/>
+    </w:pPr>
+    <w:rPr>
+      <w:b/>
+      <w:bCs/>
+      <w:sz w:val="28"/>
+      <w:szCs w:val="28"/>
+    </w:rPr>
+  </w:style>
+  <w:style w:type="paragraph" w:styleId="Heading6">
+    <w:name w:val="heading 6"/>
+    <w:basedOn w:val="Normal"/>
+    <w:next w:val="Normal"/>
+    <w:link w:val="Heading6Char"/>
+    <w:uiPriority w:val="9"/>
+    <w:semiHidden/>
+    <w:unhideWhenUsed/>
+    <w:qFormat/>
+    <w:rsid w:val="003B2FD2"/>
+    <w:pPr>
+      <w:keepNext/>
+      <w:keepLines/>
+      <w:numPr>
+        <w:ilvl w:val="5"/>
+        <w:numId w:val="1"/>
+      </w:numPr>
+      <w:spacing w:before="240" w:after="64" w:line="320" w:lineRule="auto"/>
+      <w:outlineLvl w:val="5"/>
+    </w:pPr>
+    <w:rPr>
+      <w:rFonts w:asciiTheme="majorHAnsi" w:eastAsiaTheme="majorEastAsia" w:hAnsiTheme="majorHAnsi" w:cstheme="majorBidi"/>
+      <w:b/>
+      <w:bCs/>
+      <w:sz w:val="24"/>
+      <w:szCs w:val="24"/>
+    </w:rPr>
+  </w:style>
+  <w:style w:type="paragraph" w:styleId="Heading7">
+    <w:name w:val="heading 7"/>
+    <w:basedOn w:val="Normal"/>
+    <w:next w:val="Normal"/>
+    <w:link w:val="Heading7Char"/>
+    <w:uiPriority w:val="9"/>
+    <w:semiHidden/>
+    <w:unhideWhenUsed/>
+    <w:qFormat/>
+    <w:rsid w:val="003B2FD2"/>
+    <w:pPr>
+      <w:keepNext/>
+      <w:keepLines/>
+      <w:numPr>
+        <w:ilvl w:val="6"/>
+        <w:numId w:val="1"/>
+      </w:numPr>
+      <w:spacing w:before="240" w:after="64" w:line="320" w:lineRule="auto"/>
+      <w:outlineLvl w:val="6"/>
+    </w:pPr>
+    <w:rPr>
+      <w:b/>
+      <w:bCs/>
+      <w:sz w:val="24"/>
+      <w:szCs w:val="24"/>
+    </w:rPr>
+  </w:style>
+  <w:style w:type="paragraph" w:styleId="Heading8">
+    <w:name w:val="heading 8"/>
+    <w:basedOn w:val="Normal"/>
+    <w:next w:val="Normal"/>
+    <w:link w:val="Heading8Char"/>
+    <w:uiPriority w:val="9"/>
+    <w:semiHidden/>
+    <w:unhideWhenUsed/>
+    <w:qFormat/>
+    <w:rsid w:val="003B2FD2"/>
+    <w:pPr>
+      <w:keepNext/>
+      <w:keepLines/>
+      <w:numPr>
+        <w:ilvl w:val="7"/>
+        <w:numId w:val="1"/>
+      </w:numPr>
+      <w:spacing w:before="240" w:after="64" w:line="320" w:lineRule="auto"/>
+      <w:outlineLvl w:val="7"/>
+    </w:pPr>
+    <w:rPr>
+      <w:rFonts w:asciiTheme="majorHAnsi" w:eastAsiaTheme="majorEastAsia" w:hAnsiTheme="majorHAnsi" w:cstheme="majorBidi"/>
+      <w:sz w:val="24"/>
+      <w:szCs w:val="24"/>
+    </w:rPr>
+  </w:style>
+  <w:style w:type="paragraph" w:styleId="Heading9">
+    <w:name w:val="heading 9"/>
+    <w:basedOn w:val="Normal"/>
+    <w:next w:val="Normal"/>
+    <w:link w:val="Heading9Char"/>
+    <w:uiPriority w:val="9"/>
+    <w:semiHidden/>
+    <w:unhideWhenUsed/>
+    <w:qFormat/>
+    <w:rsid w:val="003B2FD2"/>
+    <w:pPr>
+      <w:keepNext/>
+      <w:keepLines/>
+      <w:numPr>
+        <w:ilvl w:val="8"/>
+        <w:numId w:val="1"/>
+      </w:numPr>
+      <w:spacing w:before="240" w:after="64" w:line="320" w:lineRule="auto"/>
+      <w:outlineLvl w:val="8"/>
+    </w:pPr>
+    <w:rPr>
+      <w:rFonts w:asciiTheme="majorHAnsi" w:eastAsiaTheme="majorEastAsia" w:hAnsiTheme="majorHAnsi" w:cstheme="majorBidi"/>
+      <w:szCs w:val="21"/>
+    </w:rPr>
+  </w:style>
   <w:style w:type="character" w:default="1" w:styleId="DefaultParagraphFont">
     <w:name w:val="Default Paragraph Font"/>
     <w:uiPriority w:val="1"/>
@@ -398,6 +1377,166 @@
     <w:uiPriority w:val="99"/>
     <w:semiHidden/>
     <w:unhideWhenUsed/>
+  </w:style>
+  <w:style w:type="paragraph" w:styleId="Title">
+    <w:name w:val="Title"/>
+    <w:basedOn w:val="Normal"/>
+    <w:next w:val="Normal"/>
+    <w:link w:val="TitleChar"/>
+    <w:uiPriority w:val="10"/>
+    <w:qFormat/>
+    <w:rsid w:val="003B2FD2"/>
+    <w:pPr>
+      <w:spacing w:before="240" w:after="60"/>
+      <w:jc w:val="center"/>
+      <w:outlineLvl w:val="0"/>
+    </w:pPr>
+    <w:rPr>
+      <w:rFonts w:asciiTheme="majorHAnsi" w:eastAsia="宋体" w:hAnsiTheme="majorHAnsi" w:cstheme="majorBidi"/>
+      <w:b/>
+      <w:bCs/>
+      <w:sz w:val="32"/>
+      <w:szCs w:val="32"/>
+    </w:rPr>
+  </w:style>
+  <w:style w:type="character" w:customStyle="1" w:styleId="TitleChar">
+    <w:name w:val="Title Char"/>
+    <w:basedOn w:val="DefaultParagraphFont"/>
+    <w:link w:val="Title"/>
+    <w:uiPriority w:val="10"/>
+    <w:rsid w:val="003B2FD2"/>
+    <w:rPr>
+      <w:rFonts w:asciiTheme="majorHAnsi" w:eastAsia="宋体" w:hAnsiTheme="majorHAnsi" w:cstheme="majorBidi"/>
+      <w:b/>
+      <w:bCs/>
+      <w:sz w:val="32"/>
+      <w:szCs w:val="32"/>
+    </w:rPr>
+  </w:style>
+  <w:style w:type="character" w:customStyle="1" w:styleId="Heading1Char">
+    <w:name w:val="Heading 1 Char"/>
+    <w:basedOn w:val="DefaultParagraphFont"/>
+    <w:link w:val="Heading1"/>
+    <w:uiPriority w:val="9"/>
+    <w:rsid w:val="003B2FD2"/>
+    <w:rPr>
+      <w:b/>
+      <w:bCs/>
+      <w:kern w:val="44"/>
+      <w:sz w:val="44"/>
+      <w:szCs w:val="44"/>
+    </w:rPr>
+  </w:style>
+  <w:style w:type="character" w:customStyle="1" w:styleId="Heading2Char">
+    <w:name w:val="Heading 2 Char"/>
+    <w:basedOn w:val="DefaultParagraphFont"/>
+    <w:link w:val="Heading2"/>
+    <w:uiPriority w:val="9"/>
+    <w:rsid w:val="003B2FD2"/>
+    <w:rPr>
+      <w:rFonts w:asciiTheme="majorHAnsi" w:eastAsiaTheme="majorEastAsia" w:hAnsiTheme="majorHAnsi" w:cstheme="majorBidi"/>
+      <w:b/>
+      <w:bCs/>
+      <w:sz w:val="32"/>
+      <w:szCs w:val="32"/>
+    </w:rPr>
+  </w:style>
+  <w:style w:type="character" w:customStyle="1" w:styleId="Heading3Char">
+    <w:name w:val="Heading 3 Char"/>
+    <w:basedOn w:val="DefaultParagraphFont"/>
+    <w:link w:val="Heading3"/>
+    <w:uiPriority w:val="9"/>
+    <w:semiHidden/>
+    <w:rsid w:val="003B2FD2"/>
+    <w:rPr>
+      <w:b/>
+      <w:bCs/>
+      <w:sz w:val="32"/>
+      <w:szCs w:val="32"/>
+    </w:rPr>
+  </w:style>
+  <w:style w:type="character" w:customStyle="1" w:styleId="Heading4Char">
+    <w:name w:val="Heading 4 Char"/>
+    <w:basedOn w:val="DefaultParagraphFont"/>
+    <w:link w:val="Heading4"/>
+    <w:uiPriority w:val="9"/>
+    <w:semiHidden/>
+    <w:rsid w:val="003B2FD2"/>
+    <w:rPr>
+      <w:rFonts w:asciiTheme="majorHAnsi" w:eastAsiaTheme="majorEastAsia" w:hAnsiTheme="majorHAnsi" w:cstheme="majorBidi"/>
+      <w:b/>
+      <w:bCs/>
+      <w:sz w:val="28"/>
+      <w:szCs w:val="28"/>
+    </w:rPr>
+  </w:style>
+  <w:style w:type="character" w:customStyle="1" w:styleId="Heading5Char">
+    <w:name w:val="Heading 5 Char"/>
+    <w:basedOn w:val="DefaultParagraphFont"/>
+    <w:link w:val="Heading5"/>
+    <w:uiPriority w:val="9"/>
+    <w:semiHidden/>
+    <w:rsid w:val="003B2FD2"/>
+    <w:rPr>
+      <w:b/>
+      <w:bCs/>
+      <w:sz w:val="28"/>
+      <w:szCs w:val="28"/>
+    </w:rPr>
+  </w:style>
+  <w:style w:type="character" w:customStyle="1" w:styleId="Heading6Char">
+    <w:name w:val="Heading 6 Char"/>
+    <w:basedOn w:val="DefaultParagraphFont"/>
+    <w:link w:val="Heading6"/>
+    <w:uiPriority w:val="9"/>
+    <w:semiHidden/>
+    <w:rsid w:val="003B2FD2"/>
+    <w:rPr>
+      <w:rFonts w:asciiTheme="majorHAnsi" w:eastAsiaTheme="majorEastAsia" w:hAnsiTheme="majorHAnsi" w:cstheme="majorBidi"/>
+      <w:b/>
+      <w:bCs/>
+      <w:sz w:val="24"/>
+      <w:szCs w:val="24"/>
+    </w:rPr>
+  </w:style>
+  <w:style w:type="character" w:customStyle="1" w:styleId="Heading7Char">
+    <w:name w:val="Heading 7 Char"/>
+    <w:basedOn w:val="DefaultParagraphFont"/>
+    <w:link w:val="Heading7"/>
+    <w:uiPriority w:val="9"/>
+    <w:semiHidden/>
+    <w:rsid w:val="003B2FD2"/>
+    <w:rPr>
+      <w:b/>
+      <w:bCs/>
+      <w:sz w:val="24"/>
+      <w:szCs w:val="24"/>
+    </w:rPr>
+  </w:style>
+  <w:style w:type="character" w:customStyle="1" w:styleId="Heading8Char">
+    <w:name w:val="Heading 8 Char"/>
+    <w:basedOn w:val="DefaultParagraphFont"/>
+    <w:link w:val="Heading8"/>
+    <w:uiPriority w:val="9"/>
+    <w:semiHidden/>
+    <w:rsid w:val="003B2FD2"/>
+    <w:rPr>
+      <w:rFonts w:asciiTheme="majorHAnsi" w:eastAsiaTheme="majorEastAsia" w:hAnsiTheme="majorHAnsi" w:cstheme="majorBidi"/>
+      <w:sz w:val="24"/>
+      <w:szCs w:val="24"/>
+    </w:rPr>
+  </w:style>
+  <w:style w:type="character" w:customStyle="1" w:styleId="Heading9Char">
+    <w:name w:val="Heading 9 Char"/>
+    <w:basedOn w:val="DefaultParagraphFont"/>
+    <w:link w:val="Heading9"/>
+    <w:uiPriority w:val="9"/>
+    <w:semiHidden/>
+    <w:rsid w:val="003B2FD2"/>
+    <w:rPr>
+      <w:rFonts w:asciiTheme="majorHAnsi" w:eastAsiaTheme="majorEastAsia" w:hAnsiTheme="majorHAnsi" w:cstheme="majorBidi"/>
+      <w:szCs w:val="21"/>
+    </w:rPr>
   </w:style>
 </w:styles>
 </file>

</xml_diff>

<commit_message>
Migrating LCD display code from C51.
</commit_message>
<xml_diff>
--- a/Circuit Breaker Type-A SW Design Specification.docx
+++ b/Circuit Breaker Type-A SW Design Specification.docx
@@ -28,9 +28,6 @@
     <w:p>
       <w:pPr>
         <w:pStyle w:val="Heading2"/>
-        <w:rPr>
-          <w:rFonts w:hint="eastAsia"/>
-        </w:rPr>
       </w:pPr>
       <w:r>
         <w:rPr>
@@ -40,11 +37,6 @@
       </w:r>
     </w:p>
     <w:p>
-      <w:pPr>
-        <w:rPr>
-          <w:rFonts w:hint="eastAsia"/>
-        </w:rPr>
-      </w:pPr>
       <w:r>
         <w:rPr>
           <w:rFonts w:hint="eastAsia"/>
@@ -53,11 +45,6 @@
       </w:r>
     </w:p>
     <w:p>
-      <w:pPr>
-        <w:rPr>
-          <w:rFonts w:hint="eastAsia"/>
-        </w:rPr>
-      </w:pPr>
       <w:r>
         <w:rPr>
           <w:rFonts w:hint="eastAsia"/>
@@ -66,11 +53,6 @@
       </w:r>
     </w:p>
     <w:p>
-      <w:pPr>
-        <w:rPr>
-          <w:rFonts w:hint="eastAsia"/>
-        </w:rPr>
-      </w:pPr>
       <w:r>
         <w:rPr>
           <w:rFonts w:hint="eastAsia"/>
@@ -94,7 +76,19 @@
         <w:rPr>
           <w:rFonts w:hint="eastAsia"/>
         </w:rPr>
-        <w:t>Use ADC0, 16-bit single ended, SW trigger mode. No DMA. Enable interrupt.</w:t>
+        <w:t xml:space="preserve">Use ADC0, 16-bit single ended, SW trigger mode. No DMA. </w:t>
+      </w:r>
+      <w:r>
+        <w:rPr>
+          <w:rFonts w:hint="eastAsia"/>
+        </w:rPr>
+        <w:t>No</w:t>
+      </w:r>
+      <w:r>
+        <w:rPr>
+          <w:rFonts w:hint="eastAsia"/>
+        </w:rPr>
+        <w:t xml:space="preserve"> interrupt.</w:t>
       </w:r>
     </w:p>
     <w:p>
@@ -160,71 +154,13 @@
         <w:rPr>
           <w:rFonts w:hint="eastAsia"/>
         </w:rPr>
-        <w:t xml:space="preserve"> channel and wait for the notification of AD conversion complete.</w:t>
-      </w:r>
-    </w:p>
-    <w:p>
-      <w:r>
-        <w:rPr>
-          <w:rFonts w:hint="eastAsia"/>
-        </w:rPr>
-        <w:t>When 1</w:t>
-      </w:r>
-      <w:r>
-        <w:rPr>
-          <w:rFonts w:hint="eastAsia"/>
-          <w:vertAlign w:val="superscript"/>
-        </w:rPr>
-        <w:t>st</w:t>
-      </w:r>
-      <w:r>
-        <w:rPr>
-          <w:rFonts w:hint="eastAsia"/>
-        </w:rPr>
-        <w:t xml:space="preserve"> channel AD conversion completed, ISR triggered and send notification to </w:t>
-      </w:r>
-      <w:proofErr w:type="spellStart"/>
-      <w:r>
-        <w:rPr>
-          <w:rFonts w:hint="eastAsia"/>
-        </w:rPr>
-        <w:t>vADC</w:t>
-      </w:r>
-      <w:proofErr w:type="spellEnd"/>
-      <w:r>
-        <w:rPr>
-          <w:rFonts w:hint="eastAsia"/>
-        </w:rPr>
-        <w:t>.</w:t>
-      </w:r>
-    </w:p>
-    <w:p>
-      <w:proofErr w:type="spellStart"/>
-      <w:r>
-        <w:rPr>
-          <w:rFonts w:hint="eastAsia"/>
-        </w:rPr>
-        <w:t>vADC</w:t>
-      </w:r>
-      <w:proofErr w:type="spellEnd"/>
-      <w:r>
-        <w:rPr>
-          <w:rFonts w:hint="eastAsia"/>
-        </w:rPr>
-        <w:t xml:space="preserve"> then get the result and starts AD conversion on 2</w:t>
-      </w:r>
-      <w:r>
-        <w:rPr>
-          <w:rFonts w:hint="eastAsia"/>
-          <w:vertAlign w:val="superscript"/>
-        </w:rPr>
-        <w:t>nd</w:t>
-      </w:r>
-      <w:r>
-        <w:rPr>
-          <w:rFonts w:hint="eastAsia"/>
-        </w:rPr>
-        <w:t xml:space="preserve"> channel, and so on.</w:t>
+        <w:t xml:space="preserve"> channel and wait for </w:t>
+      </w:r>
+      <w:r>
+        <w:rPr>
+          <w:rFonts w:hint="eastAsia"/>
+        </w:rPr>
+        <w:t>AD conversion complete, and so on.</w:t>
       </w:r>
     </w:p>
     <w:p>

</xml_diff>